<commit_message>
feat: add more items to navbar
</commit_message>
<xml_diff>
--- a/_resources/readme/README.docx
+++ b/_resources/readme/README.docx
@@ -297,7 +297,7 @@
         <w:tblLook w:val="04A0" w:firstRow="1" w:lastRow="0" w:firstColumn="1" w:lastColumn="0" w:noHBand="0" w:noVBand="1"/>
       </w:tblPr>
       <w:tblGrid>
-        <w:gridCol w:w="1080"/>
+        <w:gridCol w:w="1097"/>
         <w:gridCol w:w="1623"/>
         <w:gridCol w:w="1263"/>
         <w:gridCol w:w="1441"/>
@@ -815,17 +815,9 @@
       <w:r>
         <w:t xml:space="preserve"> </w:t>
       </w:r>
-      <w:proofErr w:type="gramStart"/>
-      <w:r>
-        <w:t xml:space="preserve">AND </w:t>
-      </w:r>
-      <w:r>
-        <w:t xml:space="preserve"> </w:t>
-      </w:r>
-      <w:r>
-        <w:t>images</w:t>
-      </w:r>
-      <w:proofErr w:type="gramEnd"/>
+      <w:r>
+        <w:t>AND images</w:t>
+      </w:r>
       <w:r>
         <w:t xml:space="preserve"> folder together </w:t>
       </w:r>
@@ -1003,29 +995,21 @@
         <w:pStyle w:val="afd"/>
         <w:numPr>
           <w:ilvl w:val="0"/>
-          <w:numId w:val="4"/>
+          <w:numId w:val="13"/>
         </w:numPr>
         <w:rPr>
+          <w:rFonts w:cstheme="majorHAnsi"/>
+          <w:szCs w:val="22"/>
           <w:lang w:eastAsia="zh-CN"/>
         </w:rPr>
       </w:pPr>
       <w:r>
         <w:rPr>
+          <w:rFonts w:cstheme="majorHAnsi"/>
+          <w:szCs w:val="22"/>
           <w:lang w:eastAsia="zh-CN"/>
         </w:rPr>
-        <w:t>Users can d</w:t>
-      </w:r>
-      <w:r>
-        <w:rPr>
-          <w:lang w:eastAsia="zh-CN"/>
-        </w:rPr>
-        <w:t xml:space="preserve">ownload written markdown text </w:t>
-      </w:r>
-      <w:r>
-        <w:rPr>
-          <w:lang w:eastAsia="zh-CN"/>
-        </w:rPr>
-        <w:t>by clicking “Save” button.</w:t>
+        <w:t>Users can download written markdown text by clicking “Save” button.</w:t>
       </w:r>
     </w:p>
     <w:p>
@@ -1033,14 +1017,18 @@
         <w:pStyle w:val="afd"/>
         <w:numPr>
           <w:ilvl w:val="0"/>
-          <w:numId w:val="4"/>
+          <w:numId w:val="13"/>
         </w:numPr>
         <w:rPr>
+          <w:rFonts w:cstheme="majorHAnsi"/>
+          <w:szCs w:val="22"/>
           <w:lang w:eastAsia="zh-CN"/>
         </w:rPr>
       </w:pPr>
       <w:r>
         <w:rPr>
+          <w:rFonts w:cstheme="majorHAnsi"/>
+          <w:szCs w:val="22"/>
           <w:lang w:eastAsia="zh-CN"/>
         </w:rPr>
         <w:t xml:space="preserve">Clicking image names copy image name in markdown format, such </w:t>
@@ -1048,6 +1036,8 @@
       <w:proofErr w:type="gramStart"/>
       <w:r>
         <w:rPr>
+          <w:rFonts w:cstheme="majorHAnsi"/>
+          <w:szCs w:val="22"/>
           <w:lang w:eastAsia="zh-CN"/>
         </w:rPr>
         <w:t xml:space="preserve">as </w:t>
@@ -1055,6 +1045,9 @@
       <w:r>
         <w:rPr>
           <w:rStyle w:val="VerbatimChar"/>
+          <w:rFonts w:asciiTheme="majorHAnsi" w:hAnsiTheme="majorHAnsi" w:cstheme="majorHAnsi"/>
+          <w:sz w:val="22"/>
+          <w:szCs w:val="22"/>
         </w:rPr>
         <w:t>!</w:t>
       </w:r>
@@ -1062,20 +1055,18 @@
       <w:r>
         <w:rPr>
           <w:rStyle w:val="VerbatimChar"/>
-        </w:rPr>
-        <w:t>[example_1]( example_1.png)</w:t>
-      </w:r>
-      <w:r>
-        <w:rPr>
-          <w:rStyle w:val="VerbatimChar"/>
-        </w:rPr>
-        <w:t xml:space="preserve">, </w:t>
-      </w:r>
-      <w:r>
-        <w:t>to clipboard</w:t>
-      </w:r>
-      <w:r>
-        <w:t>.</w:t>
+          <w:rFonts w:asciiTheme="majorHAnsi" w:hAnsiTheme="majorHAnsi" w:cstheme="majorHAnsi"/>
+          <w:sz w:val="22"/>
+          <w:szCs w:val="22"/>
+        </w:rPr>
+        <w:t xml:space="preserve">[example_1]( example_1.png), </w:t>
+      </w:r>
+      <w:r>
+        <w:rPr>
+          <w:rFonts w:cstheme="majorHAnsi"/>
+          <w:szCs w:val="22"/>
+        </w:rPr>
+        <w:t>to clipboard.</w:t>
       </w:r>
     </w:p>
     <w:p>
@@ -1083,53 +1074,21 @@
         <w:pStyle w:val="afd"/>
         <w:numPr>
           <w:ilvl w:val="0"/>
-          <w:numId w:val="4"/>
+          <w:numId w:val="13"/>
         </w:numPr>
         <w:rPr>
+          <w:rFonts w:cstheme="majorHAnsi"/>
+          <w:szCs w:val="22"/>
           <w:lang w:eastAsia="zh-CN"/>
         </w:rPr>
       </w:pPr>
       <w:r>
         <w:rPr>
+          <w:rFonts w:cstheme="majorHAnsi"/>
+          <w:szCs w:val="22"/>
           <w:lang w:eastAsia="zh-CN"/>
         </w:rPr>
-        <w:t>Abstract of articles are loaded and displayed initially</w:t>
-      </w:r>
-      <w:r>
-        <w:rPr>
-          <w:lang w:eastAsia="zh-CN"/>
-        </w:rPr>
-        <w:t>,</w:t>
-      </w:r>
-      <w:r>
-        <w:rPr>
-          <w:lang w:eastAsia="zh-CN"/>
-        </w:rPr>
-        <w:t xml:space="preserve"> full articles can be fetched and displayed by</w:t>
-      </w:r>
-      <w:r>
-        <w:rPr>
-          <w:lang w:eastAsia="zh-CN"/>
-        </w:rPr>
-        <w:t xml:space="preserve"> </w:t>
-      </w:r>
-      <w:r>
-        <w:rPr>
-          <w:lang w:eastAsia="zh-CN"/>
-        </w:rPr>
-        <w:t xml:space="preserve">clicking </w:t>
-      </w:r>
-      <w:r>
-        <w:rPr>
-          <w:lang w:eastAsia="zh-CN"/>
-        </w:rPr>
-        <w:t>“more” button.</w:t>
-      </w:r>
-      <w:r>
-        <w:rPr>
-          <w:lang w:eastAsia="zh-CN"/>
-        </w:rPr>
-        <w:t xml:space="preserve"> The full articles can be collapsed.</w:t>
+        <w:t>Abstract of articles are loaded and displayed initially, full articles can be fetched and displayed by clicking “more” button. The full articles can be collapsed.</w:t>
       </w:r>
     </w:p>
     <w:p>
@@ -1137,29 +1096,21 @@
         <w:pStyle w:val="afd"/>
         <w:numPr>
           <w:ilvl w:val="0"/>
-          <w:numId w:val="4"/>
+          <w:numId w:val="13"/>
         </w:numPr>
         <w:rPr>
+          <w:rFonts w:cstheme="majorHAnsi"/>
+          <w:szCs w:val="22"/>
           <w:lang w:eastAsia="zh-CN"/>
         </w:rPr>
       </w:pPr>
       <w:r>
         <w:rPr>
+          <w:rFonts w:cstheme="majorHAnsi"/>
+          <w:szCs w:val="22"/>
           <w:lang w:eastAsia="zh-CN"/>
         </w:rPr>
-        <w:t xml:space="preserve">Clicking tags will </w:t>
-      </w:r>
-      <w:r>
-        <w:rPr>
-          <w:lang w:eastAsia="zh-CN"/>
-        </w:rPr>
-        <w:t xml:space="preserve">filter articles </w:t>
-      </w:r>
-      <w:r>
-        <w:rPr>
-          <w:lang w:eastAsia="zh-CN"/>
-        </w:rPr>
-        <w:t>by tags’ names.</w:t>
+        <w:t>Clicking tags will filter articles by tags’ names.</w:t>
       </w:r>
     </w:p>
     <w:p>
@@ -1167,11 +1118,17 @@
         <w:pStyle w:val="afd"/>
         <w:numPr>
           <w:ilvl w:val="0"/>
-          <w:numId w:val="4"/>
+          <w:numId w:val="13"/>
         </w:numPr>
-      </w:pPr>
-      <w:r>
-        <w:rPr>
+        <w:rPr>
+          <w:rFonts w:cstheme="majorHAnsi"/>
+          <w:szCs w:val="22"/>
+        </w:rPr>
+      </w:pPr>
+      <w:r>
+        <w:rPr>
+          <w:rFonts w:cstheme="majorHAnsi"/>
+          <w:szCs w:val="22"/>
           <w:lang w:eastAsia="zh-CN"/>
         </w:rPr>
         <w:t>Clicking sidebar’s email address will copy it to clipboard.</w:t>
@@ -1182,35 +1139,49 @@
         <w:pStyle w:val="afd"/>
         <w:numPr>
           <w:ilvl w:val="0"/>
-          <w:numId w:val="4"/>
+          <w:numId w:val="13"/>
         </w:numPr>
-      </w:pPr>
-      <w:r>
-        <w:rPr>
+        <w:rPr>
+          <w:rFonts w:cstheme="majorHAnsi"/>
+          <w:szCs w:val="22"/>
+        </w:rPr>
+      </w:pPr>
+      <w:r>
+        <w:rPr>
+          <w:rFonts w:cstheme="majorHAnsi"/>
+          <w:szCs w:val="22"/>
           <w:lang w:eastAsia="zh-CN"/>
         </w:rPr>
         <w:t>Users can choose to</w:t>
       </w:r>
       <w:r>
         <w:rPr>
+          <w:rFonts w:cstheme="majorHAnsi"/>
+          <w:szCs w:val="22"/>
           <w:lang w:eastAsia="zh-CN"/>
         </w:rPr>
         <w:t xml:space="preserve"> be</w:t>
       </w:r>
       <w:r>
         <w:rPr>
+          <w:rFonts w:cstheme="majorHAnsi"/>
+          <w:szCs w:val="22"/>
           <w:lang w:eastAsia="zh-CN"/>
         </w:rPr>
         <w:t xml:space="preserve"> “stayed logged </w:t>
       </w:r>
       <w:r>
         <w:rPr>
+          <w:rFonts w:cstheme="majorHAnsi"/>
+          <w:szCs w:val="22"/>
           <w:lang w:eastAsia="zh-CN"/>
         </w:rPr>
         <w:t>in.</w:t>
       </w:r>
       <w:r>
         <w:rPr>
+          <w:rFonts w:cstheme="majorHAnsi"/>
+          <w:szCs w:val="22"/>
           <w:lang w:eastAsia="zh-CN"/>
         </w:rPr>
         <w:t>”</w:t>
@@ -1240,6 +1211,7 @@
     </w:p>
     <w:p>
       <w:pPr>
+        <w:spacing w:after="0" w:line="240" w:lineRule="auto"/>
         <w:rPr>
           <w:rFonts w:ascii="Calibri" w:eastAsia="Times New Roman" w:hAnsi="Calibri" w:cs="Calibri"/>
           <w:szCs w:val="22"/>
@@ -1252,7 +1224,7 @@
           <w:szCs w:val="22"/>
           <w:lang w:eastAsia="zh-CN"/>
         </w:rPr>
-        <w:t xml:space="preserve">Backend - ASP.NET Core </w:t>
+        <w:t>Backend - ASP.NET Core</w:t>
       </w:r>
     </w:p>
     <w:p>
@@ -1270,7 +1242,7 @@
           <w:szCs w:val="22"/>
           <w:lang w:eastAsia="zh-CN"/>
         </w:rPr>
-        <w:t>Frontend - React Typescript with</w:t>
+        <w:t>Frontend - React</w:t>
       </w:r>
     </w:p>
     <w:p>
@@ -1278,14 +1250,46 @@
         <w:pStyle w:val="afd"/>
         <w:numPr>
           <w:ilvl w:val="0"/>
-          <w:numId w:val="10"/>
+          <w:numId w:val="12"/>
         </w:numPr>
-        <w:rPr>
+        <w:spacing w:after="0" w:line="240" w:lineRule="auto"/>
+        <w:textAlignment w:val="center"/>
+        <w:rPr>
+          <w:rFonts w:ascii="Calibri" w:eastAsia="Times New Roman" w:hAnsi="Calibri" w:cs="Calibri"/>
+          <w:szCs w:val="22"/>
+          <w:lang w:eastAsia="zh-CN"/>
+        </w:rPr>
+      </w:pPr>
+      <w:proofErr w:type="spellStart"/>
+      <w:r>
+        <w:rPr>
+          <w:rFonts w:ascii="Calibri" w:eastAsia="Times New Roman" w:hAnsi="Calibri" w:cs="Calibri"/>
+          <w:szCs w:val="22"/>
+          <w:lang w:eastAsia="zh-CN"/>
+        </w:rPr>
+        <w:t>reactstrap</w:t>
+      </w:r>
+      <w:proofErr w:type="spellEnd"/>
+    </w:p>
+    <w:p>
+      <w:pPr>
+        <w:pStyle w:val="afd"/>
+        <w:numPr>
+          <w:ilvl w:val="0"/>
+          <w:numId w:val="12"/>
+        </w:numPr>
+        <w:spacing w:after="0" w:line="240" w:lineRule="auto"/>
+        <w:textAlignment w:val="center"/>
+        <w:rPr>
+          <w:rFonts w:ascii="Calibri" w:eastAsia="Times New Roman" w:hAnsi="Calibri" w:cs="Calibri"/>
+          <w:szCs w:val="22"/>
           <w:lang w:val="en-AU" w:eastAsia="zh-CN"/>
         </w:rPr>
       </w:pPr>
       <w:r>
         <w:rPr>
+          <w:rFonts w:ascii="Calibri" w:eastAsia="Times New Roman" w:hAnsi="Calibri" w:cs="Calibri"/>
+          <w:szCs w:val="22"/>
           <w:lang w:eastAsia="zh-CN"/>
         </w:rPr>
         <w:t>r</w:t>
@@ -1293,6 +1297,8 @@
       <w:proofErr w:type="spellStart"/>
       <w:r>
         <w:rPr>
+          <w:rFonts w:ascii="Calibri" w:eastAsia="Times New Roman" w:hAnsi="Calibri" w:cs="Calibri"/>
+          <w:szCs w:val="22"/>
           <w:lang w:val="en-AU" w:eastAsia="zh-CN"/>
         </w:rPr>
         <w:t>eact-</w:t>
@@ -1300,6 +1306,8 @@
       <w:proofErr w:type="gramStart"/>
       <w:r>
         <w:rPr>
+          <w:rFonts w:ascii="Calibri" w:eastAsia="Times New Roman" w:hAnsi="Calibri" w:cs="Calibri"/>
+          <w:szCs w:val="22"/>
           <w:lang w:val="en-AU" w:eastAsia="zh-CN"/>
         </w:rPr>
         <w:t>dropzone</w:t>
@@ -1312,22 +1320,54 @@
         <w:pStyle w:val="afd"/>
         <w:numPr>
           <w:ilvl w:val="0"/>
-          <w:numId w:val="10"/>
+          <w:numId w:val="12"/>
         </w:numPr>
-        <w:rPr>
+        <w:spacing w:after="0" w:line="240" w:lineRule="auto"/>
+        <w:textAlignment w:val="center"/>
+        <w:rPr>
+          <w:rFonts w:ascii="Calibri" w:eastAsia="Times New Roman" w:hAnsi="Calibri" w:cs="Calibri"/>
+          <w:szCs w:val="22"/>
           <w:lang w:eastAsia="zh-CN"/>
         </w:rPr>
       </w:pPr>
       <w:r>
         <w:rPr>
+          <w:rFonts w:ascii="Calibri" w:eastAsia="Times New Roman" w:hAnsi="Calibri" w:cs="Calibri"/>
+          <w:szCs w:val="22"/>
           <w:lang w:eastAsia="zh-CN"/>
         </w:rPr>
+        <w:t>React Router</w:t>
+      </w:r>
+    </w:p>
+    <w:p>
+      <w:pPr>
+        <w:pStyle w:val="afd"/>
+        <w:numPr>
+          <w:ilvl w:val="0"/>
+          <w:numId w:val="12"/>
+        </w:numPr>
+        <w:spacing w:after="0" w:line="240" w:lineRule="auto"/>
+        <w:textAlignment w:val="center"/>
+        <w:rPr>
+          <w:rFonts w:ascii="Calibri" w:eastAsia="Times New Roman" w:hAnsi="Calibri" w:cs="Calibri"/>
+          <w:szCs w:val="22"/>
+          <w:lang w:val="en-AU" w:eastAsia="zh-CN"/>
+        </w:rPr>
+      </w:pPr>
+      <w:r>
+        <w:rPr>
+          <w:rFonts w:ascii="Calibri" w:eastAsia="Times New Roman" w:hAnsi="Calibri" w:cs="Calibri"/>
+          <w:szCs w:val="22"/>
+          <w:lang w:val="en-AU" w:eastAsia="zh-CN"/>
+        </w:rPr>
         <w:t>react-</w:t>
       </w:r>
       <w:proofErr w:type="gramStart"/>
       <w:r>
         <w:rPr>
-          <w:lang w:eastAsia="zh-CN"/>
+          <w:rFonts w:ascii="Calibri" w:eastAsia="Times New Roman" w:hAnsi="Calibri" w:cs="Calibri"/>
+          <w:szCs w:val="22"/>
+          <w:lang w:val="en-AU" w:eastAsia="zh-CN"/>
         </w:rPr>
         <w:t>markdown</w:t>
       </w:r>
@@ -1338,102 +1378,110 @@
         <w:pStyle w:val="afd"/>
         <w:numPr>
           <w:ilvl w:val="0"/>
-          <w:numId w:val="10"/>
+          <w:numId w:val="12"/>
         </w:numPr>
-        <w:rPr>
-          <w:lang w:eastAsia="zh-CN"/>
-        </w:rPr>
-      </w:pPr>
-      <w:r>
-        <w:rPr>
-          <w:lang w:eastAsia="zh-CN"/>
-        </w:rPr>
-        <w:t>React Router</w:t>
-      </w:r>
+        <w:spacing w:after="0" w:line="240" w:lineRule="auto"/>
+        <w:textAlignment w:val="center"/>
+        <w:rPr>
+          <w:rFonts w:ascii="Calibri" w:eastAsia="Times New Roman" w:hAnsi="Calibri" w:cs="Calibri" w:hint="eastAsia"/>
+          <w:szCs w:val="22"/>
+          <w:lang w:val="en-AU" w:eastAsia="zh-CN"/>
+        </w:rPr>
+      </w:pPr>
+      <w:r>
+        <w:rPr>
+          <w:rFonts w:ascii="Calibri" w:eastAsia="Times New Roman" w:hAnsi="Calibri" w:cs="Calibri"/>
+          <w:szCs w:val="22"/>
+          <w:lang w:val="en-AU" w:eastAsia="zh-CN"/>
+        </w:rPr>
+        <w:t xml:space="preserve">remark: transform markdown format to </w:t>
+      </w:r>
+      <w:proofErr w:type="gramStart"/>
+      <w:r>
+        <w:rPr>
+          <w:rFonts w:ascii="Calibri" w:eastAsia="Times New Roman" w:hAnsi="Calibri" w:cs="Calibri"/>
+          <w:szCs w:val="22"/>
+          <w:lang w:val="en-AU" w:eastAsia="zh-CN"/>
+        </w:rPr>
+        <w:t>HTML</w:t>
+      </w:r>
+      <w:proofErr w:type="gramEnd"/>
     </w:p>
     <w:p>
       <w:pPr>
         <w:pStyle w:val="afd"/>
         <w:numPr>
           <w:ilvl w:val="0"/>
-          <w:numId w:val="10"/>
+          <w:numId w:val="12"/>
         </w:numPr>
-        <w:rPr>
-          <w:rFonts w:cs="Times New Roman"/>
+        <w:spacing w:after="0" w:line="240" w:lineRule="auto"/>
+        <w:textAlignment w:val="center"/>
+        <w:rPr>
+          <w:rFonts w:ascii="Calibri" w:eastAsia="Times New Roman" w:hAnsi="Calibri" w:cs="Calibri" w:hint="eastAsia"/>
+          <w:szCs w:val="22"/>
           <w:lang w:val="en-AU" w:eastAsia="zh-CN"/>
         </w:rPr>
       </w:pPr>
       <w:proofErr w:type="spellStart"/>
       <w:r>
         <w:rPr>
-          <w:rFonts w:cs="Times New Roman"/>
+          <w:rFonts w:ascii="Calibri" w:eastAsia="Times New Roman" w:hAnsi="Calibri" w:cs="Calibri"/>
+          <w:szCs w:val="22"/>
+          <w:lang w:eastAsia="zh-CN"/>
+        </w:rPr>
+        <w:t>rehype</w:t>
+      </w:r>
+      <w:proofErr w:type="spellEnd"/>
+      <w:r>
+        <w:rPr>
+          <w:rFonts w:ascii="Calibri" w:eastAsia="Times New Roman" w:hAnsi="Calibri" w:cs="Calibri"/>
+          <w:szCs w:val="22"/>
+          <w:lang w:eastAsia="zh-CN"/>
+        </w:rPr>
+        <w:t xml:space="preserve">: </w:t>
+      </w:r>
+      <w:r>
+        <w:rPr>
+          <w:rFonts w:ascii="Calibri" w:eastAsia="Times New Roman" w:hAnsi="Calibri" w:cs="Calibri"/>
+          <w:szCs w:val="22"/>
           <w:lang w:val="en-AU" w:eastAsia="zh-CN"/>
         </w:rPr>
-        <w:t>reactstrap</w:t>
-      </w:r>
-      <w:proofErr w:type="spellEnd"/>
+        <w:t xml:space="preserve">transform </w:t>
+      </w:r>
+      <w:r>
+        <w:rPr>
+          <w:rFonts w:ascii="Calibri" w:eastAsia="Times New Roman" w:hAnsi="Calibri" w:cs="Calibri"/>
+          <w:szCs w:val="22"/>
+          <w:lang w:eastAsia="zh-CN"/>
+        </w:rPr>
+        <w:t xml:space="preserve">origin HTML </w:t>
+      </w:r>
+      <w:proofErr w:type="gramStart"/>
+      <w:r>
+        <w:rPr>
+          <w:rFonts w:ascii="Calibri" w:eastAsia="Times New Roman" w:hAnsi="Calibri" w:cs="Calibri"/>
+          <w:szCs w:val="22"/>
+          <w:lang w:eastAsia="zh-CN"/>
+        </w:rPr>
+        <w:t>to  modified</w:t>
+      </w:r>
+      <w:proofErr w:type="gramEnd"/>
+      <w:r>
+        <w:rPr>
+          <w:rFonts w:ascii="Calibri" w:eastAsia="Times New Roman" w:hAnsi="Calibri" w:cs="Calibri"/>
+          <w:szCs w:val="22"/>
+          <w:lang w:eastAsia="zh-CN"/>
+        </w:rPr>
+        <w:t xml:space="preserve"> HTML</w:t>
+      </w:r>
     </w:p>
     <w:p>
       <w:pPr>
-        <w:pStyle w:val="afd"/>
-        <w:numPr>
-          <w:ilvl w:val="0"/>
-          <w:numId w:val="10"/>
-        </w:numPr>
-        <w:rPr>
-          <w:rFonts w:cs="Times New Roman"/>
-          <w:lang w:val="en-AU" w:eastAsia="zh-CN"/>
-        </w:rPr>
-      </w:pPr>
-      <w:proofErr w:type="spellStart"/>
-      <w:r>
-        <w:rPr>
-          <w:rFonts w:cs="Times New Roman"/>
-          <w:lang w:val="en-AU" w:eastAsia="zh-CN"/>
-        </w:rPr>
-        <w:t>rehype</w:t>
-      </w:r>
-      <w:proofErr w:type="spellEnd"/>
+        <w:rPr>
+          <w:lang w:val="en-AU"/>
+        </w:rPr>
+      </w:pPr>
     </w:p>
-    <w:p>
-      <w:pPr>
-        <w:pStyle w:val="afd"/>
-        <w:numPr>
-          <w:ilvl w:val="0"/>
-          <w:numId w:val="10"/>
-        </w:numPr>
-        <w:rPr>
-          <w:lang w:eastAsia="zh-CN"/>
-        </w:rPr>
-      </w:pPr>
-      <w:r>
-        <w:rPr>
-          <w:lang w:eastAsia="zh-CN"/>
-        </w:rPr>
-        <w:t>remark</w:t>
-      </w:r>
-    </w:p>
-    <w:p>
-      <w:pPr>
-        <w:pStyle w:val="afd"/>
-        <w:numPr>
-          <w:ilvl w:val="0"/>
-          <w:numId w:val="10"/>
-        </w:numPr>
-        <w:rPr>
-          <w:rFonts w:cs="Times New Roman"/>
-          <w:lang w:val="en-AU" w:eastAsia="zh-CN"/>
-        </w:rPr>
-      </w:pPr>
-      <w:r>
-        <w:rPr>
-          <w:rFonts w:cs="Times New Roman"/>
-          <w:lang w:val="en-AU" w:eastAsia="zh-CN"/>
-        </w:rPr>
-        <w:t>highlight.js</w:t>
-      </w:r>
-    </w:p>
-    <w:p/>
     <w:sectPr>
       <w:pgSz w:w="12240" w:h="15840"/>
       <w:pgMar w:top="1440" w:right="1080" w:bottom="1440" w:left="1080" w:header="720" w:footer="720" w:gutter="0"/>
@@ -1604,6 +1652,155 @@
     </w:lvl>
   </w:abstractNum>
   <w:abstractNum w:abstractNumId="1" w15:restartNumberingAfterBreak="0">
+    <w:nsid w:val="09276013"/>
+    <w:multiLevelType w:val="multilevel"/>
+    <w:tmpl w:val="2738E58E"/>
+    <w:lvl w:ilvl="0">
+      <w:start w:val="1"/>
+      <w:numFmt w:val="bullet"/>
+      <w:lvlText w:val="o"/>
+      <w:lvlJc w:val="left"/>
+      <w:pPr>
+        <w:tabs>
+          <w:tab w:val="num" w:pos="720"/>
+        </w:tabs>
+        <w:ind w:left="720" w:hanging="360"/>
+      </w:pPr>
+      <w:rPr>
+        <w:rFonts w:ascii="Courier New" w:hAnsi="Courier New" w:hint="default"/>
+        <w:sz w:val="20"/>
+      </w:rPr>
+    </w:lvl>
+    <w:lvl w:ilvl="1" w:tentative="1">
+      <w:start w:val="1"/>
+      <w:numFmt w:val="bullet"/>
+      <w:lvlText w:val="o"/>
+      <w:lvlJc w:val="left"/>
+      <w:pPr>
+        <w:tabs>
+          <w:tab w:val="num" w:pos="1440"/>
+        </w:tabs>
+        <w:ind w:left="1440" w:hanging="360"/>
+      </w:pPr>
+      <w:rPr>
+        <w:rFonts w:ascii="Courier New" w:hAnsi="Courier New" w:hint="default"/>
+        <w:sz w:val="20"/>
+      </w:rPr>
+    </w:lvl>
+    <w:lvl w:ilvl="2" w:tentative="1">
+      <w:start w:val="1"/>
+      <w:numFmt w:val="bullet"/>
+      <w:lvlText w:val="o"/>
+      <w:lvlJc w:val="left"/>
+      <w:pPr>
+        <w:tabs>
+          <w:tab w:val="num" w:pos="2160"/>
+        </w:tabs>
+        <w:ind w:left="2160" w:hanging="360"/>
+      </w:pPr>
+      <w:rPr>
+        <w:rFonts w:ascii="Courier New" w:hAnsi="Courier New" w:hint="default"/>
+        <w:sz w:val="20"/>
+      </w:rPr>
+    </w:lvl>
+    <w:lvl w:ilvl="3" w:tentative="1">
+      <w:start w:val="1"/>
+      <w:numFmt w:val="bullet"/>
+      <w:lvlText w:val="o"/>
+      <w:lvlJc w:val="left"/>
+      <w:pPr>
+        <w:tabs>
+          <w:tab w:val="num" w:pos="2880"/>
+        </w:tabs>
+        <w:ind w:left="2880" w:hanging="360"/>
+      </w:pPr>
+      <w:rPr>
+        <w:rFonts w:ascii="Courier New" w:hAnsi="Courier New" w:hint="default"/>
+        <w:sz w:val="20"/>
+      </w:rPr>
+    </w:lvl>
+    <w:lvl w:ilvl="4" w:tentative="1">
+      <w:start w:val="1"/>
+      <w:numFmt w:val="bullet"/>
+      <w:lvlText w:val="o"/>
+      <w:lvlJc w:val="left"/>
+      <w:pPr>
+        <w:tabs>
+          <w:tab w:val="num" w:pos="3600"/>
+        </w:tabs>
+        <w:ind w:left="3600" w:hanging="360"/>
+      </w:pPr>
+      <w:rPr>
+        <w:rFonts w:ascii="Courier New" w:hAnsi="Courier New" w:hint="default"/>
+        <w:sz w:val="20"/>
+      </w:rPr>
+    </w:lvl>
+    <w:lvl w:ilvl="5" w:tentative="1">
+      <w:start w:val="1"/>
+      <w:numFmt w:val="bullet"/>
+      <w:lvlText w:val="o"/>
+      <w:lvlJc w:val="left"/>
+      <w:pPr>
+        <w:tabs>
+          <w:tab w:val="num" w:pos="4320"/>
+        </w:tabs>
+        <w:ind w:left="4320" w:hanging="360"/>
+      </w:pPr>
+      <w:rPr>
+        <w:rFonts w:ascii="Courier New" w:hAnsi="Courier New" w:hint="default"/>
+        <w:sz w:val="20"/>
+      </w:rPr>
+    </w:lvl>
+    <w:lvl w:ilvl="6" w:tentative="1">
+      <w:start w:val="1"/>
+      <w:numFmt w:val="bullet"/>
+      <w:lvlText w:val="o"/>
+      <w:lvlJc w:val="left"/>
+      <w:pPr>
+        <w:tabs>
+          <w:tab w:val="num" w:pos="5040"/>
+        </w:tabs>
+        <w:ind w:left="5040" w:hanging="360"/>
+      </w:pPr>
+      <w:rPr>
+        <w:rFonts w:ascii="Courier New" w:hAnsi="Courier New" w:hint="default"/>
+        <w:sz w:val="20"/>
+      </w:rPr>
+    </w:lvl>
+    <w:lvl w:ilvl="7" w:tentative="1">
+      <w:start w:val="1"/>
+      <w:numFmt w:val="bullet"/>
+      <w:lvlText w:val="o"/>
+      <w:lvlJc w:val="left"/>
+      <w:pPr>
+        <w:tabs>
+          <w:tab w:val="num" w:pos="5760"/>
+        </w:tabs>
+        <w:ind w:left="5760" w:hanging="360"/>
+      </w:pPr>
+      <w:rPr>
+        <w:rFonts w:ascii="Courier New" w:hAnsi="Courier New" w:hint="default"/>
+        <w:sz w:val="20"/>
+      </w:rPr>
+    </w:lvl>
+    <w:lvl w:ilvl="8" w:tentative="1">
+      <w:start w:val="1"/>
+      <w:numFmt w:val="bullet"/>
+      <w:lvlText w:val="o"/>
+      <w:lvlJc w:val="left"/>
+      <w:pPr>
+        <w:tabs>
+          <w:tab w:val="num" w:pos="6480"/>
+        </w:tabs>
+        <w:ind w:left="6480" w:hanging="360"/>
+      </w:pPr>
+      <w:rPr>
+        <w:rFonts w:ascii="Courier New" w:hAnsi="Courier New" w:hint="default"/>
+        <w:sz w:val="20"/>
+      </w:rPr>
+    </w:lvl>
+  </w:abstractNum>
+  <w:abstractNum w:abstractNumId="2" w15:restartNumberingAfterBreak="0">
     <w:nsid w:val="16BE2CAD"/>
     <w:multiLevelType w:val="hybridMultilevel"/>
     <w:tmpl w:val="47F4AF56"/>
@@ -1716,7 +1913,7 @@
       </w:rPr>
     </w:lvl>
   </w:abstractNum>
-  <w:abstractNum w:abstractNumId="2" w15:restartNumberingAfterBreak="0">
+  <w:abstractNum w:abstractNumId="3" w15:restartNumberingAfterBreak="0">
     <w:nsid w:val="1B3202A0"/>
     <w:multiLevelType w:val="hybridMultilevel"/>
     <w:tmpl w:val="71A42BF0"/>
@@ -1828,7 +2025,120 @@
       </w:rPr>
     </w:lvl>
   </w:abstractNum>
-  <w:abstractNum w:abstractNumId="3" w15:restartNumberingAfterBreak="0">
+  <w:abstractNum w:abstractNumId="4" w15:restartNumberingAfterBreak="0">
+    <w:nsid w:val="1F6A648F"/>
+    <w:multiLevelType w:val="hybridMultilevel"/>
+    <w:tmpl w:val="0B040970"/>
+    <w:lvl w:ilvl="0" w:tplc="0C090001">
+      <w:start w:val="1"/>
+      <w:numFmt w:val="bullet"/>
+      <w:lvlText w:val=""/>
+      <w:lvlJc w:val="left"/>
+      <w:pPr>
+        <w:ind w:left="1080" w:hanging="360"/>
+      </w:pPr>
+      <w:rPr>
+        <w:rFonts w:ascii="Symbol" w:hAnsi="Symbol" w:hint="default"/>
+      </w:rPr>
+    </w:lvl>
+    <w:lvl w:ilvl="1" w:tplc="0C090003" w:tentative="1">
+      <w:start w:val="1"/>
+      <w:numFmt w:val="bullet"/>
+      <w:lvlText w:val="o"/>
+      <w:lvlJc w:val="left"/>
+      <w:pPr>
+        <w:ind w:left="1800" w:hanging="360"/>
+      </w:pPr>
+      <w:rPr>
+        <w:rFonts w:ascii="Courier New" w:hAnsi="Courier New" w:cs="Courier New" w:hint="default"/>
+      </w:rPr>
+    </w:lvl>
+    <w:lvl w:ilvl="2" w:tplc="0C090005" w:tentative="1">
+      <w:start w:val="1"/>
+      <w:numFmt w:val="bullet"/>
+      <w:lvlText w:val=""/>
+      <w:lvlJc w:val="left"/>
+      <w:pPr>
+        <w:ind w:left="2520" w:hanging="360"/>
+      </w:pPr>
+      <w:rPr>
+        <w:rFonts w:ascii="Wingdings" w:hAnsi="Wingdings" w:hint="default"/>
+      </w:rPr>
+    </w:lvl>
+    <w:lvl w:ilvl="3" w:tplc="0C090001" w:tentative="1">
+      <w:start w:val="1"/>
+      <w:numFmt w:val="bullet"/>
+      <w:lvlText w:val=""/>
+      <w:lvlJc w:val="left"/>
+      <w:pPr>
+        <w:ind w:left="3240" w:hanging="360"/>
+      </w:pPr>
+      <w:rPr>
+        <w:rFonts w:ascii="Symbol" w:hAnsi="Symbol" w:hint="default"/>
+      </w:rPr>
+    </w:lvl>
+    <w:lvl w:ilvl="4" w:tplc="0C090003" w:tentative="1">
+      <w:start w:val="1"/>
+      <w:numFmt w:val="bullet"/>
+      <w:lvlText w:val="o"/>
+      <w:lvlJc w:val="left"/>
+      <w:pPr>
+        <w:ind w:left="3960" w:hanging="360"/>
+      </w:pPr>
+      <w:rPr>
+        <w:rFonts w:ascii="Courier New" w:hAnsi="Courier New" w:cs="Courier New" w:hint="default"/>
+      </w:rPr>
+    </w:lvl>
+    <w:lvl w:ilvl="5" w:tplc="0C090005" w:tentative="1">
+      <w:start w:val="1"/>
+      <w:numFmt w:val="bullet"/>
+      <w:lvlText w:val=""/>
+      <w:lvlJc w:val="left"/>
+      <w:pPr>
+        <w:ind w:left="4680" w:hanging="360"/>
+      </w:pPr>
+      <w:rPr>
+        <w:rFonts w:ascii="Wingdings" w:hAnsi="Wingdings" w:hint="default"/>
+      </w:rPr>
+    </w:lvl>
+    <w:lvl w:ilvl="6" w:tplc="0C090001" w:tentative="1">
+      <w:start w:val="1"/>
+      <w:numFmt w:val="bullet"/>
+      <w:lvlText w:val=""/>
+      <w:lvlJc w:val="left"/>
+      <w:pPr>
+        <w:ind w:left="5400" w:hanging="360"/>
+      </w:pPr>
+      <w:rPr>
+        <w:rFonts w:ascii="Symbol" w:hAnsi="Symbol" w:hint="default"/>
+      </w:rPr>
+    </w:lvl>
+    <w:lvl w:ilvl="7" w:tplc="0C090003" w:tentative="1">
+      <w:start w:val="1"/>
+      <w:numFmt w:val="bullet"/>
+      <w:lvlText w:val="o"/>
+      <w:lvlJc w:val="left"/>
+      <w:pPr>
+        <w:ind w:left="6120" w:hanging="360"/>
+      </w:pPr>
+      <w:rPr>
+        <w:rFonts w:ascii="Courier New" w:hAnsi="Courier New" w:cs="Courier New" w:hint="default"/>
+      </w:rPr>
+    </w:lvl>
+    <w:lvl w:ilvl="8" w:tplc="0C090005" w:tentative="1">
+      <w:start w:val="1"/>
+      <w:numFmt w:val="bullet"/>
+      <w:lvlText w:val=""/>
+      <w:lvlJc w:val="left"/>
+      <w:pPr>
+        <w:ind w:left="6840" w:hanging="360"/>
+      </w:pPr>
+      <w:rPr>
+        <w:rFonts w:ascii="Wingdings" w:hAnsi="Wingdings" w:hint="default"/>
+      </w:rPr>
+    </w:lvl>
+  </w:abstractNum>
+  <w:abstractNum w:abstractNumId="5" w15:restartNumberingAfterBreak="0">
     <w:nsid w:val="2BCE2D53"/>
     <w:multiLevelType w:val="hybridMultilevel"/>
     <w:tmpl w:val="F5B4B1DA"/>
@@ -1940,7 +2250,120 @@
       </w:rPr>
     </w:lvl>
   </w:abstractNum>
-  <w:abstractNum w:abstractNumId="4" w15:restartNumberingAfterBreak="0">
+  <w:abstractNum w:abstractNumId="6" w15:restartNumberingAfterBreak="0">
+    <w:nsid w:val="30A84E76"/>
+    <w:multiLevelType w:val="hybridMultilevel"/>
+    <w:tmpl w:val="8A8CAF66"/>
+    <w:lvl w:ilvl="0" w:tplc="0C090001">
+      <w:start w:val="1"/>
+      <w:numFmt w:val="bullet"/>
+      <w:lvlText w:val=""/>
+      <w:lvlJc w:val="left"/>
+      <w:pPr>
+        <w:ind w:left="1080" w:hanging="360"/>
+      </w:pPr>
+      <w:rPr>
+        <w:rFonts w:ascii="Symbol" w:hAnsi="Symbol" w:hint="default"/>
+      </w:rPr>
+    </w:lvl>
+    <w:lvl w:ilvl="1" w:tplc="0C090003" w:tentative="1">
+      <w:start w:val="1"/>
+      <w:numFmt w:val="bullet"/>
+      <w:lvlText w:val="o"/>
+      <w:lvlJc w:val="left"/>
+      <w:pPr>
+        <w:ind w:left="1800" w:hanging="360"/>
+      </w:pPr>
+      <w:rPr>
+        <w:rFonts w:ascii="Courier New" w:hAnsi="Courier New" w:cs="Courier New" w:hint="default"/>
+      </w:rPr>
+    </w:lvl>
+    <w:lvl w:ilvl="2" w:tplc="0C090005" w:tentative="1">
+      <w:start w:val="1"/>
+      <w:numFmt w:val="bullet"/>
+      <w:lvlText w:val=""/>
+      <w:lvlJc w:val="left"/>
+      <w:pPr>
+        <w:ind w:left="2520" w:hanging="360"/>
+      </w:pPr>
+      <w:rPr>
+        <w:rFonts w:ascii="Wingdings" w:hAnsi="Wingdings" w:hint="default"/>
+      </w:rPr>
+    </w:lvl>
+    <w:lvl w:ilvl="3" w:tplc="0C090001" w:tentative="1">
+      <w:start w:val="1"/>
+      <w:numFmt w:val="bullet"/>
+      <w:lvlText w:val=""/>
+      <w:lvlJc w:val="left"/>
+      <w:pPr>
+        <w:ind w:left="3240" w:hanging="360"/>
+      </w:pPr>
+      <w:rPr>
+        <w:rFonts w:ascii="Symbol" w:hAnsi="Symbol" w:hint="default"/>
+      </w:rPr>
+    </w:lvl>
+    <w:lvl w:ilvl="4" w:tplc="0C090003" w:tentative="1">
+      <w:start w:val="1"/>
+      <w:numFmt w:val="bullet"/>
+      <w:lvlText w:val="o"/>
+      <w:lvlJc w:val="left"/>
+      <w:pPr>
+        <w:ind w:left="3960" w:hanging="360"/>
+      </w:pPr>
+      <w:rPr>
+        <w:rFonts w:ascii="Courier New" w:hAnsi="Courier New" w:cs="Courier New" w:hint="default"/>
+      </w:rPr>
+    </w:lvl>
+    <w:lvl w:ilvl="5" w:tplc="0C090005" w:tentative="1">
+      <w:start w:val="1"/>
+      <w:numFmt w:val="bullet"/>
+      <w:lvlText w:val=""/>
+      <w:lvlJc w:val="left"/>
+      <w:pPr>
+        <w:ind w:left="4680" w:hanging="360"/>
+      </w:pPr>
+      <w:rPr>
+        <w:rFonts w:ascii="Wingdings" w:hAnsi="Wingdings" w:hint="default"/>
+      </w:rPr>
+    </w:lvl>
+    <w:lvl w:ilvl="6" w:tplc="0C090001" w:tentative="1">
+      <w:start w:val="1"/>
+      <w:numFmt w:val="bullet"/>
+      <w:lvlText w:val=""/>
+      <w:lvlJc w:val="left"/>
+      <w:pPr>
+        <w:ind w:left="5400" w:hanging="360"/>
+      </w:pPr>
+      <w:rPr>
+        <w:rFonts w:ascii="Symbol" w:hAnsi="Symbol" w:hint="default"/>
+      </w:rPr>
+    </w:lvl>
+    <w:lvl w:ilvl="7" w:tplc="0C090003" w:tentative="1">
+      <w:start w:val="1"/>
+      <w:numFmt w:val="bullet"/>
+      <w:lvlText w:val="o"/>
+      <w:lvlJc w:val="left"/>
+      <w:pPr>
+        <w:ind w:left="6120" w:hanging="360"/>
+      </w:pPr>
+      <w:rPr>
+        <w:rFonts w:ascii="Courier New" w:hAnsi="Courier New" w:cs="Courier New" w:hint="default"/>
+      </w:rPr>
+    </w:lvl>
+    <w:lvl w:ilvl="8" w:tplc="0C090005" w:tentative="1">
+      <w:start w:val="1"/>
+      <w:numFmt w:val="bullet"/>
+      <w:lvlText w:val=""/>
+      <w:lvlJc w:val="left"/>
+      <w:pPr>
+        <w:ind w:left="6840" w:hanging="360"/>
+      </w:pPr>
+      <w:rPr>
+        <w:rFonts w:ascii="Wingdings" w:hAnsi="Wingdings" w:hint="default"/>
+      </w:rPr>
+    </w:lvl>
+  </w:abstractNum>
+  <w:abstractNum w:abstractNumId="7" w15:restartNumberingAfterBreak="0">
     <w:nsid w:val="36A46058"/>
     <w:multiLevelType w:val="hybridMultilevel"/>
     <w:tmpl w:val="A72A6140"/>
@@ -2053,7 +2476,7 @@
       </w:rPr>
     </w:lvl>
   </w:abstractNum>
-  <w:abstractNum w:abstractNumId="5" w15:restartNumberingAfterBreak="0">
+  <w:abstractNum w:abstractNumId="8" w15:restartNumberingAfterBreak="0">
     <w:nsid w:val="37296B8E"/>
     <w:multiLevelType w:val="hybridMultilevel"/>
     <w:tmpl w:val="DD405D8C"/>
@@ -2165,7 +2588,7 @@
       </w:rPr>
     </w:lvl>
   </w:abstractNum>
-  <w:abstractNum w:abstractNumId="6" w15:restartNumberingAfterBreak="0">
+  <w:abstractNum w:abstractNumId="9" w15:restartNumberingAfterBreak="0">
     <w:nsid w:val="3EAA32F8"/>
     <w:multiLevelType w:val="hybridMultilevel"/>
     <w:tmpl w:val="CBD8B3FA"/>
@@ -2278,7 +2701,7 @@
       </w:rPr>
     </w:lvl>
   </w:abstractNum>
-  <w:abstractNum w:abstractNumId="7" w15:restartNumberingAfterBreak="0">
+  <w:abstractNum w:abstractNumId="10" w15:restartNumberingAfterBreak="0">
     <w:nsid w:val="4E2B1746"/>
     <w:multiLevelType w:val="hybridMultilevel"/>
     <w:tmpl w:val="294A5D00"/>
@@ -2367,7 +2790,7 @@
       </w:pPr>
     </w:lvl>
   </w:abstractNum>
-  <w:abstractNum w:abstractNumId="8" w15:restartNumberingAfterBreak="0">
+  <w:abstractNum w:abstractNumId="11" w15:restartNumberingAfterBreak="0">
     <w:nsid w:val="5F311CE4"/>
     <w:multiLevelType w:val="multilevel"/>
     <w:tmpl w:val="1D3C111C"/>
@@ -2516,7 +2939,7 @@
       </w:rPr>
     </w:lvl>
   </w:abstractNum>
-  <w:abstractNum w:abstractNumId="9" w15:restartNumberingAfterBreak="0">
+  <w:abstractNum w:abstractNumId="12" w15:restartNumberingAfterBreak="0">
     <w:nsid w:val="67B427AE"/>
     <w:multiLevelType w:val="hybridMultilevel"/>
     <w:tmpl w:val="D61EE742"/>
@@ -2629,34 +3052,43 @@
     </w:lvl>
   </w:abstractNum>
   <w:num w:numId="1" w16cid:durableId="1938515201">
+    <w:abstractNumId w:val="10"/>
+  </w:num>
+  <w:num w:numId="2" w16cid:durableId="1040859581">
     <w:abstractNumId w:val="7"/>
   </w:num>
-  <w:num w:numId="2" w16cid:durableId="1040859581">
-    <w:abstractNumId w:val="4"/>
-  </w:num>
   <w:num w:numId="3" w16cid:durableId="399600028">
-    <w:abstractNumId w:val="6"/>
+    <w:abstractNumId w:val="9"/>
   </w:num>
   <w:num w:numId="4" w16cid:durableId="1189947137">
     <w:abstractNumId w:val="0"/>
   </w:num>
   <w:num w:numId="5" w16cid:durableId="43718130">
+    <w:abstractNumId w:val="3"/>
+  </w:num>
+  <w:num w:numId="6" w16cid:durableId="2076049463">
+    <w:abstractNumId w:val="12"/>
+  </w:num>
+  <w:num w:numId="7" w16cid:durableId="1297834434">
+    <w:abstractNumId w:val="11"/>
+  </w:num>
+  <w:num w:numId="8" w16cid:durableId="816842102">
+    <w:abstractNumId w:val="5"/>
+  </w:num>
+  <w:num w:numId="9" w16cid:durableId="2019114569">
+    <w:abstractNumId w:val="8"/>
+  </w:num>
+  <w:num w:numId="10" w16cid:durableId="621569428">
     <w:abstractNumId w:val="2"/>
   </w:num>
-  <w:num w:numId="6" w16cid:durableId="2076049463">
-    <w:abstractNumId w:val="9"/>
+  <w:num w:numId="11" w16cid:durableId="409232952">
+    <w:abstractNumId w:val="1"/>
   </w:num>
-  <w:num w:numId="7" w16cid:durableId="1297834434">
-    <w:abstractNumId w:val="8"/>
+  <w:num w:numId="12" w16cid:durableId="1320378982">
+    <w:abstractNumId w:val="4"/>
   </w:num>
-  <w:num w:numId="8" w16cid:durableId="816842102">
-    <w:abstractNumId w:val="3"/>
-  </w:num>
-  <w:num w:numId="9" w16cid:durableId="2019114569">
-    <w:abstractNumId w:val="5"/>
-  </w:num>
-  <w:num w:numId="10" w16cid:durableId="621569428">
-    <w:abstractNumId w:val="1"/>
+  <w:num w:numId="13" w16cid:durableId="1580943018">
+    <w:abstractNumId w:val="6"/>
   </w:num>
   <w:numIdMacAtCleanup w:val="3"/>
 </w:numbering>
@@ -2766,7 +3198,7 @@
     <w:lsdException w:name="E-mail Signature" w:semiHidden="1" w:unhideWhenUsed="1"/>
     <w:lsdException w:name="HTML Top of Form" w:semiHidden="1" w:unhideWhenUsed="1"/>
     <w:lsdException w:name="HTML Bottom of Form" w:semiHidden="1" w:unhideWhenUsed="1"/>
-    <w:lsdException w:name="Normal (Web)" w:semiHidden="1" w:unhideWhenUsed="1"/>
+    <w:lsdException w:name="Normal (Web)" w:semiHidden="1" w:uiPriority="99" w:unhideWhenUsed="1"/>
     <w:lsdException w:name="HTML Acronym" w:semiHidden="1" w:unhideWhenUsed="1"/>
     <w:lsdException w:name="HTML Address" w:semiHidden="1" w:unhideWhenUsed="1"/>
     <w:lsdException w:name="HTML Cite" w:semiHidden="1" w:unhideWhenUsed="1"/>
@@ -3042,7 +3474,11 @@
   <w:style w:type="paragraph" w:default="1" w:styleId="a">
     <w:name w:val="Normal"/>
     <w:qFormat/>
-    <w:rsid w:val="004C3E6F"/>
+    <w:rsid w:val="00612A34"/>
+    <w:rPr>
+      <w:rFonts w:asciiTheme="majorHAnsi" w:hAnsiTheme="majorHAnsi"/>
+      <w:sz w:val="22"/>
+    </w:rPr>
   </w:style>
   <w:style w:type="paragraph" w:styleId="1">
     <w:name w:val="heading 1"/>
@@ -3062,7 +3498,7 @@
       <w:outlineLvl w:val="0"/>
     </w:pPr>
     <w:rPr>
-      <w:rFonts w:asciiTheme="majorHAnsi" w:eastAsiaTheme="majorEastAsia" w:hAnsiTheme="majorHAnsi" w:cstheme="majorBidi"/>
+      <w:rFonts w:eastAsiaTheme="majorEastAsia" w:cstheme="majorBidi"/>
       <w:color w:val="262626" w:themeColor="text1" w:themeTint="D9"/>
       <w:sz w:val="40"/>
       <w:szCs w:val="40"/>
@@ -3084,7 +3520,7 @@
       <w:outlineLvl w:val="1"/>
     </w:pPr>
     <w:rPr>
-      <w:rFonts w:asciiTheme="majorHAnsi" w:eastAsiaTheme="majorEastAsia" w:hAnsiTheme="majorHAnsi" w:cstheme="majorBidi"/>
+      <w:rFonts w:eastAsiaTheme="majorEastAsia" w:cstheme="majorBidi"/>
       <w:color w:val="C0504D" w:themeColor="accent2"/>
       <w:sz w:val="36"/>
       <w:szCs w:val="36"/>
@@ -3106,7 +3542,7 @@
       <w:outlineLvl w:val="2"/>
     </w:pPr>
     <w:rPr>
-      <w:rFonts w:asciiTheme="majorHAnsi" w:eastAsiaTheme="majorEastAsia" w:hAnsiTheme="majorHAnsi" w:cstheme="majorBidi"/>
+      <w:rFonts w:eastAsiaTheme="majorEastAsia" w:cstheme="majorBidi"/>
       <w:color w:val="943634" w:themeColor="accent2" w:themeShade="BF"/>
       <w:sz w:val="32"/>
       <w:szCs w:val="32"/>
@@ -3128,7 +3564,7 @@
       <w:outlineLvl w:val="3"/>
     </w:pPr>
     <w:rPr>
-      <w:rFonts w:asciiTheme="majorHAnsi" w:eastAsiaTheme="majorEastAsia" w:hAnsiTheme="majorHAnsi" w:cstheme="majorBidi"/>
+      <w:rFonts w:eastAsiaTheme="majorEastAsia" w:cstheme="majorBidi"/>
       <w:i/>
       <w:iCs/>
       <w:color w:val="632423" w:themeColor="accent2" w:themeShade="80"/>
@@ -3152,7 +3588,7 @@
       <w:outlineLvl w:val="4"/>
     </w:pPr>
     <w:rPr>
-      <w:rFonts w:asciiTheme="majorHAnsi" w:eastAsiaTheme="majorEastAsia" w:hAnsiTheme="majorHAnsi" w:cstheme="majorBidi"/>
+      <w:rFonts w:eastAsiaTheme="majorEastAsia" w:cstheme="majorBidi"/>
       <w:color w:val="943634" w:themeColor="accent2" w:themeShade="BF"/>
       <w:sz w:val="24"/>
       <w:szCs w:val="24"/>
@@ -3174,7 +3610,7 @@
       <w:outlineLvl w:val="5"/>
     </w:pPr>
     <w:rPr>
-      <w:rFonts w:asciiTheme="majorHAnsi" w:eastAsiaTheme="majorEastAsia" w:hAnsiTheme="majorHAnsi" w:cstheme="majorBidi"/>
+      <w:rFonts w:eastAsiaTheme="majorEastAsia" w:cstheme="majorBidi"/>
       <w:i/>
       <w:iCs/>
       <w:color w:val="632423" w:themeColor="accent2" w:themeShade="80"/>
@@ -3198,11 +3634,10 @@
       <w:outlineLvl w:val="6"/>
     </w:pPr>
     <w:rPr>
-      <w:rFonts w:asciiTheme="majorHAnsi" w:eastAsiaTheme="majorEastAsia" w:hAnsiTheme="majorHAnsi" w:cstheme="majorBidi"/>
+      <w:rFonts w:eastAsiaTheme="majorEastAsia" w:cstheme="majorBidi"/>
       <w:b/>
       <w:bCs/>
       <w:color w:val="632423" w:themeColor="accent2" w:themeShade="80"/>
-      <w:sz w:val="22"/>
       <w:szCs w:val="22"/>
     </w:rPr>
   </w:style>
@@ -3222,9 +3657,8 @@
       <w:outlineLvl w:val="7"/>
     </w:pPr>
     <w:rPr>
-      <w:rFonts w:asciiTheme="majorHAnsi" w:eastAsiaTheme="majorEastAsia" w:hAnsiTheme="majorHAnsi" w:cstheme="majorBidi"/>
+      <w:rFonts w:eastAsiaTheme="majorEastAsia" w:cstheme="majorBidi"/>
       <w:color w:val="632423" w:themeColor="accent2" w:themeShade="80"/>
-      <w:sz w:val="22"/>
       <w:szCs w:val="22"/>
     </w:rPr>
   </w:style>
@@ -3244,11 +3678,10 @@
       <w:outlineLvl w:val="8"/>
     </w:pPr>
     <w:rPr>
-      <w:rFonts w:asciiTheme="majorHAnsi" w:eastAsiaTheme="majorEastAsia" w:hAnsiTheme="majorHAnsi" w:cstheme="majorBidi"/>
+      <w:rFonts w:eastAsiaTheme="majorEastAsia" w:cstheme="majorBidi"/>
       <w:i/>
       <w:iCs/>
       <w:color w:val="632423" w:themeColor="accent2" w:themeShade="80"/>
-      <w:sz w:val="22"/>
       <w:szCs w:val="22"/>
     </w:rPr>
   </w:style>
@@ -3312,7 +3745,7 @@
       <w:contextualSpacing/>
     </w:pPr>
     <w:rPr>
-      <w:rFonts w:asciiTheme="majorHAnsi" w:eastAsiaTheme="majorEastAsia" w:hAnsiTheme="majorHAnsi" w:cstheme="majorBidi"/>
+      <w:rFonts w:eastAsiaTheme="majorEastAsia" w:cstheme="majorBidi"/>
       <w:color w:val="262626" w:themeColor="text1" w:themeTint="D9"/>
       <w:sz w:val="96"/>
       <w:szCs w:val="96"/>
@@ -4212,7 +4645,7 @@
       <w:jc w:val="center"/>
     </w:pPr>
     <w:rPr>
-      <w:rFonts w:asciiTheme="majorHAnsi" w:eastAsiaTheme="majorEastAsia" w:hAnsiTheme="majorHAnsi" w:cstheme="majorBidi"/>
+      <w:rFonts w:eastAsiaTheme="majorEastAsia" w:cstheme="majorBidi"/>
       <w:color w:val="000000" w:themeColor="text1"/>
       <w:sz w:val="24"/>
       <w:szCs w:val="24"/>
@@ -4248,7 +4681,7 @@
       <w:jc w:val="center"/>
     </w:pPr>
     <w:rPr>
-      <w:rFonts w:asciiTheme="majorHAnsi" w:eastAsiaTheme="majorEastAsia" w:hAnsiTheme="majorHAnsi" w:cstheme="majorBidi"/>
+      <w:rFonts w:eastAsiaTheme="majorEastAsia" w:cstheme="majorBidi"/>
       <w:sz w:val="24"/>
       <w:szCs w:val="24"/>
     </w:rPr>
@@ -4483,6 +4916,23 @@
     <w:basedOn w:val="a0"/>
     <w:link w:val="aff3"/>
     <w:rsid w:val="00A67B31"/>
+  </w:style>
+  <w:style w:type="paragraph" w:styleId="aff5">
+    <w:name w:val="Normal (Web)"/>
+    <w:basedOn w:val="a"/>
+    <w:uiPriority w:val="99"/>
+    <w:semiHidden/>
+    <w:unhideWhenUsed/>
+    <w:rsid w:val="00D16824"/>
+    <w:pPr>
+      <w:spacing w:before="100" w:beforeAutospacing="1" w:after="100" w:afterAutospacing="1" w:line="240" w:lineRule="auto"/>
+    </w:pPr>
+    <w:rPr>
+      <w:rFonts w:ascii="Times New Roman" w:eastAsia="Times New Roman" w:hAnsi="Times New Roman" w:cs="Times New Roman"/>
+      <w:sz w:val="24"/>
+      <w:szCs w:val="24"/>
+      <w:lang w:val="en-AU" w:eastAsia="zh-CN"/>
+    </w:rPr>
   </w:style>
 </w:styles>
 </file>

</xml_diff>

<commit_message>
feat: add "Liked" feature
</commit_message>
<xml_diff>
--- a/_resources/readme/README.docx
+++ b/_resources/readme/README.docx
@@ -880,6 +880,9 @@
         <w:ind w:left="360"/>
       </w:pPr>
       <w:r>
+        <w:rPr>
+          <w:noProof/>
+        </w:rPr>
         <w:lastRenderedPageBreak/>
         <w:drawing>
           <wp:inline distT="0" distB="0" distL="0" distR="0" wp14:anchorId="2E412FEB" wp14:editId="3B1AC510">
@@ -929,7 +932,15 @@
     </w:p>
     <w:p>
       <w:r>
-        <w:t xml:space="preserve">GitHub Flavored Markdown (gfm) is chosen as the dialect for Markdown format. </w:t>
+        <w:t>GitHub Flavored Markdown (</w:t>
+      </w:r>
+      <w:proofErr w:type="spellStart"/>
+      <w:r>
+        <w:t>gfm</w:t>
+      </w:r>
+      <w:proofErr w:type="spellEnd"/>
+      <w:r>
+        <w:t xml:space="preserve">) is chosen as the dialect for Markdown format. </w:t>
       </w:r>
       <w:r>
         <w:t>Code snippets, m</w:t>
@@ -988,7 +999,16 @@
           <w:szCs w:val="22"/>
           <w:lang w:eastAsia="zh-CN"/>
         </w:rPr>
-        <w:t xml:space="preserve">Clicking image names copy image name in markdown format, such as </w:t>
+        <w:t xml:space="preserve">Clicking image names copy image name in markdown format, such </w:t>
+      </w:r>
+      <w:proofErr w:type="gramStart"/>
+      <w:r>
+        <w:rPr>
+          <w:rFonts w:cstheme="majorHAnsi"/>
+          <w:szCs w:val="22"/>
+          <w:lang w:eastAsia="zh-CN"/>
+        </w:rPr>
+        <w:t xml:space="preserve">as </w:t>
       </w:r>
       <w:r>
         <w:rPr>
@@ -997,7 +1017,17 @@
           <w:sz w:val="22"/>
           <w:szCs w:val="22"/>
         </w:rPr>
-        <w:t xml:space="preserve">![example_1]( example_1.png), </w:t>
+        <w:t>!</w:t>
+      </w:r>
+      <w:proofErr w:type="gramEnd"/>
+      <w:r>
+        <w:rPr>
+          <w:rStyle w:val="VerbatimChar"/>
+          <w:rFonts w:asciiTheme="majorHAnsi" w:hAnsiTheme="majorHAnsi" w:cstheme="majorHAnsi"/>
+          <w:sz w:val="22"/>
+          <w:szCs w:val="22"/>
+        </w:rPr>
+        <w:t xml:space="preserve">[example_1]( example_1.png), </w:t>
       </w:r>
       <w:r>
         <w:rPr>
@@ -1199,6 +1229,7 @@
           <w:lang w:eastAsia="zh-CN"/>
         </w:rPr>
       </w:pPr>
+      <w:proofErr w:type="spellStart"/>
       <w:r>
         <w:rPr>
           <w:rFonts w:ascii="Calibri" w:eastAsia="Times New Roman" w:hAnsi="Calibri" w:cs="Calibri"/>
@@ -1207,6 +1238,7 @@
         </w:rPr>
         <w:t>reactstrap</w:t>
       </w:r>
+      <w:proofErr w:type="spellEnd"/>
     </w:p>
     <w:p>
       <w:pPr>
@@ -1231,14 +1263,26 @@
         </w:rPr>
         <w:t>r</w:t>
       </w:r>
+      <w:proofErr w:type="spellStart"/>
       <w:r>
         <w:rPr>
           <w:rFonts w:ascii="Calibri" w:eastAsia="Times New Roman" w:hAnsi="Calibri" w:cs="Calibri"/>
           <w:szCs w:val="22"/>
           <w:lang w:val="en-AU" w:eastAsia="zh-CN"/>
         </w:rPr>
-        <w:t>eact-dropzone</w:t>
-      </w:r>
+        <w:t>eact-</w:t>
+      </w:r>
+      <w:proofErr w:type="gramStart"/>
+      <w:r>
+        <w:rPr>
+          <w:rFonts w:ascii="Calibri" w:eastAsia="Times New Roman" w:hAnsi="Calibri" w:cs="Calibri"/>
+          <w:szCs w:val="22"/>
+          <w:lang w:val="en-AU" w:eastAsia="zh-CN"/>
+        </w:rPr>
+        <w:t>dropzone</w:t>
+      </w:r>
+      <w:proofErr w:type="spellEnd"/>
+      <w:proofErr w:type="gramEnd"/>
     </w:p>
     <w:p>
       <w:pPr>
@@ -1285,8 +1329,18 @@
           <w:szCs w:val="22"/>
           <w:lang w:val="en-AU" w:eastAsia="zh-CN"/>
         </w:rPr>
-        <w:t>react-markdown</w:t>
-      </w:r>
+        <w:t>react-</w:t>
+      </w:r>
+      <w:proofErr w:type="gramStart"/>
+      <w:r>
+        <w:rPr>
+          <w:rFonts w:ascii="Calibri" w:eastAsia="Times New Roman" w:hAnsi="Calibri" w:cs="Calibri"/>
+          <w:szCs w:val="22"/>
+          <w:lang w:val="en-AU" w:eastAsia="zh-CN"/>
+        </w:rPr>
+        <w:t>markdown</w:t>
+      </w:r>
+      <w:proofErr w:type="gramEnd"/>
     </w:p>
     <w:p>
       <w:pPr>
@@ -1309,8 +1363,18 @@
           <w:szCs w:val="22"/>
           <w:lang w:val="en-AU" w:eastAsia="zh-CN"/>
         </w:rPr>
-        <w:t>remark: transform markdown format to HTML</w:t>
-      </w:r>
+        <w:t xml:space="preserve">remark: transform markdown format to </w:t>
+      </w:r>
+      <w:proofErr w:type="gramStart"/>
+      <w:r>
+        <w:rPr>
+          <w:rFonts w:ascii="Calibri" w:eastAsia="Times New Roman" w:hAnsi="Calibri" w:cs="Calibri"/>
+          <w:szCs w:val="22"/>
+          <w:lang w:val="en-AU" w:eastAsia="zh-CN"/>
+        </w:rPr>
+        <w:t>HTML</w:t>
+      </w:r>
+      <w:proofErr w:type="gramEnd"/>
     </w:p>
     <w:p>
       <w:pPr>
@@ -1327,18 +1391,28 @@
           <w:lang w:val="en-AU" w:eastAsia="zh-CN"/>
         </w:rPr>
       </w:pPr>
+      <w:proofErr w:type="spellStart"/>
       <w:r>
         <w:rPr>
           <w:rFonts w:ascii="Calibri" w:eastAsia="Times New Roman" w:hAnsi="Calibri" w:cs="Calibri"/>
           <w:szCs w:val="22"/>
           <w:lang w:eastAsia="zh-CN"/>
         </w:rPr>
-        <w:t xml:space="preserve">rehype: </w:t>
-      </w:r>
+        <w:t>rehype</w:t>
+      </w:r>
+      <w:proofErr w:type="spellEnd"/>
       <w:r>
         <w:rPr>
           <w:rFonts w:ascii="Calibri" w:eastAsia="Times New Roman" w:hAnsi="Calibri" w:cs="Calibri"/>
           <w:szCs w:val="22"/>
+          <w:lang w:eastAsia="zh-CN"/>
+        </w:rPr>
+        <w:t xml:space="preserve">: </w:t>
+      </w:r>
+      <w:r>
+        <w:rPr>
+          <w:rFonts w:ascii="Calibri" w:eastAsia="Times New Roman" w:hAnsi="Calibri" w:cs="Calibri"/>
+          <w:szCs w:val="22"/>
           <w:lang w:val="en-AU" w:eastAsia="zh-CN"/>
         </w:rPr>
         <w:t xml:space="preserve">transform </w:t>
@@ -1349,8 +1423,112 @@
           <w:szCs w:val="22"/>
           <w:lang w:eastAsia="zh-CN"/>
         </w:rPr>
-        <w:t>origin HTML to  modified HTML</w:t>
-      </w:r>
+        <w:t xml:space="preserve">origin HTML </w:t>
+      </w:r>
+      <w:proofErr w:type="gramStart"/>
+      <w:r>
+        <w:rPr>
+          <w:rFonts w:ascii="Calibri" w:eastAsia="Times New Roman" w:hAnsi="Calibri" w:cs="Calibri"/>
+          <w:szCs w:val="22"/>
+          <w:lang w:eastAsia="zh-CN"/>
+        </w:rPr>
+        <w:t>to  modified</w:t>
+      </w:r>
+      <w:proofErr w:type="gramEnd"/>
+      <w:r>
+        <w:rPr>
+          <w:rFonts w:ascii="Calibri" w:eastAsia="Times New Roman" w:hAnsi="Calibri" w:cs="Calibri"/>
+          <w:szCs w:val="22"/>
+          <w:lang w:eastAsia="zh-CN"/>
+        </w:rPr>
+        <w:t xml:space="preserve"> HTML</w:t>
+      </w:r>
+    </w:p>
+    <w:p>
+      <w:pPr>
+        <w:pStyle w:val="afd"/>
+        <w:numPr>
+          <w:ilvl w:val="0"/>
+          <w:numId w:val="12"/>
+        </w:numPr>
+        <w:spacing w:after="0" w:line="240" w:lineRule="auto"/>
+        <w:textAlignment w:val="center"/>
+        <w:rPr>
+          <w:rFonts w:ascii="Calibri" w:eastAsia="Times New Roman" w:hAnsi="Calibri" w:cs="Calibri"/>
+          <w:szCs w:val="22"/>
+          <w:lang w:val="en-AU" w:eastAsia="zh-CN"/>
+        </w:rPr>
+      </w:pPr>
+      <w:r>
+        <w:rPr>
+          <w:rFonts w:ascii="Calibri" w:eastAsia="Times New Roman" w:hAnsi="Calibri" w:cs="Calibri"/>
+          <w:szCs w:val="22"/>
+          <w:lang w:val="en-AU" w:eastAsia="zh-CN"/>
+        </w:rPr>
+        <w:t>react-</w:t>
+      </w:r>
+      <w:proofErr w:type="gramStart"/>
+      <w:r>
+        <w:rPr>
+          <w:rFonts w:ascii="Calibri" w:eastAsia="Times New Roman" w:hAnsi="Calibri" w:cs="Calibri"/>
+          <w:szCs w:val="22"/>
+          <w:lang w:val="en-AU" w:eastAsia="zh-CN"/>
+        </w:rPr>
+        <w:t>icons</w:t>
+      </w:r>
+      <w:proofErr w:type="gramEnd"/>
+    </w:p>
+    <w:p>
+      <w:pPr>
+        <w:pStyle w:val="afd"/>
+        <w:numPr>
+          <w:ilvl w:val="0"/>
+          <w:numId w:val="12"/>
+        </w:numPr>
+        <w:spacing w:after="0" w:line="240" w:lineRule="auto"/>
+        <w:textAlignment w:val="center"/>
+        <w:rPr>
+          <w:rFonts w:ascii="Calibri" w:eastAsia="Times New Roman" w:hAnsi="Calibri" w:cs="Calibri"/>
+          <w:szCs w:val="22"/>
+          <w:lang w:val="en-AU" w:eastAsia="zh-CN"/>
+        </w:rPr>
+      </w:pPr>
+      <w:r>
+        <w:rPr>
+          <w:rFonts w:ascii="Calibri" w:eastAsia="Times New Roman" w:hAnsi="Calibri" w:cs="Calibri"/>
+          <w:szCs w:val="22"/>
+          <w:lang w:val="en-AU" w:eastAsia="zh-CN"/>
+        </w:rPr>
+        <w:t>react-</w:t>
+      </w:r>
+      <w:proofErr w:type="spellStart"/>
+      <w:r>
+        <w:rPr>
+          <w:rFonts w:ascii="Calibri" w:eastAsia="Times New Roman" w:hAnsi="Calibri" w:cs="Calibri"/>
+          <w:szCs w:val="22"/>
+          <w:lang w:val="en-AU" w:eastAsia="zh-CN"/>
+        </w:rPr>
+        <w:t>useanimations</w:t>
+      </w:r>
+      <w:proofErr w:type="spellEnd"/>
+      <w:r>
+        <w:rPr>
+          <w:rFonts w:ascii="Calibri" w:eastAsia="Times New Roman" w:hAnsi="Calibri" w:cs="Calibri"/>
+          <w:szCs w:val="22"/>
+          <w:lang w:val="en-AU" w:eastAsia="zh-CN"/>
+        </w:rPr>
+        <w:t xml:space="preserve">: animated </w:t>
+      </w:r>
+      <w:proofErr w:type="gramStart"/>
+      <w:r>
+        <w:rPr>
+          <w:rFonts w:ascii="Calibri" w:eastAsia="Times New Roman" w:hAnsi="Calibri" w:cs="Calibri"/>
+          <w:szCs w:val="22"/>
+          <w:lang w:val="en-AU" w:eastAsia="zh-CN"/>
+        </w:rPr>
+        <w:t>icons</w:t>
+      </w:r>
+      <w:proofErr w:type="gramEnd"/>
     </w:p>
     <w:p>
       <w:pPr>

</xml_diff>

<commit_message>
feat: integrate api and auth into appContext
</commit_message>
<xml_diff>
--- a/_resources/readme/README.docx
+++ b/_resources/readme/README.docx
@@ -999,16 +999,7 @@
           <w:szCs w:val="22"/>
           <w:lang w:eastAsia="zh-CN"/>
         </w:rPr>
-        <w:t xml:space="preserve">Clicking image names copy image name in markdown format, such </w:t>
-      </w:r>
-      <w:proofErr w:type="gramStart"/>
-      <w:r>
-        <w:rPr>
-          <w:rFonts w:cstheme="majorHAnsi"/>
-          <w:szCs w:val="22"/>
-          <w:lang w:eastAsia="zh-CN"/>
-        </w:rPr>
-        <w:t xml:space="preserve">as </w:t>
+        <w:t xml:space="preserve">Clicking image names copy image name in markdown format, such as </w:t>
       </w:r>
       <w:r>
         <w:rPr>
@@ -1017,17 +1008,7 @@
           <w:sz w:val="22"/>
           <w:szCs w:val="22"/>
         </w:rPr>
-        <w:t>!</w:t>
-      </w:r>
-      <w:proofErr w:type="gramEnd"/>
-      <w:r>
-        <w:rPr>
-          <w:rStyle w:val="VerbatimChar"/>
-          <w:rFonts w:asciiTheme="majorHAnsi" w:hAnsiTheme="majorHAnsi" w:cstheme="majorHAnsi"/>
-          <w:sz w:val="22"/>
-          <w:szCs w:val="22"/>
-        </w:rPr>
-        <w:t xml:space="preserve">[example_1]( example_1.png), </w:t>
+        <w:t xml:space="preserve">![example_1]( example_1.png), </w:t>
       </w:r>
       <w:r>
         <w:rPr>
@@ -1270,19 +1251,9 @@
           <w:szCs w:val="22"/>
           <w:lang w:val="en-AU" w:eastAsia="zh-CN"/>
         </w:rPr>
-        <w:t>eact-</w:t>
-      </w:r>
-      <w:proofErr w:type="gramStart"/>
-      <w:r>
-        <w:rPr>
-          <w:rFonts w:ascii="Calibri" w:eastAsia="Times New Roman" w:hAnsi="Calibri" w:cs="Calibri"/>
-          <w:szCs w:val="22"/>
-          <w:lang w:val="en-AU" w:eastAsia="zh-CN"/>
-        </w:rPr>
-        <w:t>dropzone</w:t>
+        <w:t>eact-dropzone</w:t>
       </w:r>
       <w:proofErr w:type="spellEnd"/>
-      <w:proofErr w:type="gramEnd"/>
     </w:p>
     <w:p>
       <w:pPr>
@@ -1329,18 +1300,8 @@
           <w:szCs w:val="22"/>
           <w:lang w:val="en-AU" w:eastAsia="zh-CN"/>
         </w:rPr>
-        <w:t>react-</w:t>
-      </w:r>
-      <w:proofErr w:type="gramStart"/>
-      <w:r>
-        <w:rPr>
-          <w:rFonts w:ascii="Calibri" w:eastAsia="Times New Roman" w:hAnsi="Calibri" w:cs="Calibri"/>
-          <w:szCs w:val="22"/>
-          <w:lang w:val="en-AU" w:eastAsia="zh-CN"/>
-        </w:rPr>
-        <w:t>markdown</w:t>
-      </w:r>
-      <w:proofErr w:type="gramEnd"/>
+        <w:t>react-markdown</w:t>
+      </w:r>
     </w:p>
     <w:p>
       <w:pPr>
@@ -1363,18 +1324,8 @@
           <w:szCs w:val="22"/>
           <w:lang w:val="en-AU" w:eastAsia="zh-CN"/>
         </w:rPr>
-        <w:t xml:space="preserve">remark: transform markdown format to </w:t>
-      </w:r>
-      <w:proofErr w:type="gramStart"/>
-      <w:r>
-        <w:rPr>
-          <w:rFonts w:ascii="Calibri" w:eastAsia="Times New Roman" w:hAnsi="Calibri" w:cs="Calibri"/>
-          <w:szCs w:val="22"/>
-          <w:lang w:val="en-AU" w:eastAsia="zh-CN"/>
-        </w:rPr>
-        <w:t>HTML</w:t>
-      </w:r>
-      <w:proofErr w:type="gramEnd"/>
+        <w:t>remark: transform markdown format to HTML</w:t>
+      </w:r>
     </w:p>
     <w:p>
       <w:pPr>
@@ -1425,16 +1376,14 @@
         </w:rPr>
         <w:t xml:space="preserve">origin HTML </w:t>
       </w:r>
-      <w:proofErr w:type="gramStart"/>
       <w:r>
         <w:rPr>
           <w:rFonts w:ascii="Calibri" w:eastAsia="Times New Roman" w:hAnsi="Calibri" w:cs="Calibri"/>
           <w:szCs w:val="22"/>
           <w:lang w:eastAsia="zh-CN"/>
         </w:rPr>
-        <w:t>to  modified</w:t>
-      </w:r>
-      <w:proofErr w:type="gramEnd"/>
+        <w:t>to modified</w:t>
+      </w:r>
       <w:r>
         <w:rPr>
           <w:rFonts w:ascii="Calibri" w:eastAsia="Times New Roman" w:hAnsi="Calibri" w:cs="Calibri"/>
@@ -1465,18 +1414,8 @@
           <w:szCs w:val="22"/>
           <w:lang w:val="en-AU" w:eastAsia="zh-CN"/>
         </w:rPr>
-        <w:t>react-</w:t>
-      </w:r>
-      <w:proofErr w:type="gramStart"/>
-      <w:r>
-        <w:rPr>
-          <w:rFonts w:ascii="Calibri" w:eastAsia="Times New Roman" w:hAnsi="Calibri" w:cs="Calibri"/>
-          <w:szCs w:val="22"/>
-          <w:lang w:val="en-AU" w:eastAsia="zh-CN"/>
-        </w:rPr>
-        <w:t>icons</w:t>
-      </w:r>
-      <w:proofErr w:type="gramEnd"/>
+        <w:t>react-icons</w:t>
+      </w:r>
     </w:p>
     <w:p>
       <w:pPr>
@@ -1517,18 +1456,8 @@
           <w:szCs w:val="22"/>
           <w:lang w:val="en-AU" w:eastAsia="zh-CN"/>
         </w:rPr>
-        <w:t xml:space="preserve">: animated </w:t>
-      </w:r>
-      <w:proofErr w:type="gramStart"/>
-      <w:r>
-        <w:rPr>
-          <w:rFonts w:ascii="Calibri" w:eastAsia="Times New Roman" w:hAnsi="Calibri" w:cs="Calibri"/>
-          <w:szCs w:val="22"/>
-          <w:lang w:val="en-AU" w:eastAsia="zh-CN"/>
-        </w:rPr>
-        <w:t>icons</w:t>
-      </w:r>
-      <w:proofErr w:type="gramEnd"/>
+        <w:t>: animated icons</w:t>
+      </w:r>
     </w:p>
     <w:p>
       <w:pPr>

</xml_diff>